<commit_message>
Changement dans le manuel de l'?diteur
</commit_message>
<xml_diff>
--- a/doc/manual.docx
+++ b/doc/manual.docx
@@ -134,10 +134,7 @@
     </w:p>
     <w:p>
       <w:r>
-        <w:t>Dans une partie vous rencontrerez souvent des objets dynamiques interactifs qui peuvent influencer l'état de la balle</w:t>
-      </w:r>
-      <w:r>
-        <w:t> :</w:t>
+        <w:t>Dans une partie vous rencontrerez souvent des objets dynamiques interactifs qui peuvent influencer l'état de la balle :</w:t>
       </w:r>
     </w:p>
     <w:p>
@@ -401,7 +398,10 @@
         <w:t xml:space="preserve">Deux </w:t>
       </w:r>
       <w:r>
-        <w:t>équipe les rouges et les blues</w:t>
+        <w:t>équipes</w:t>
+      </w:r>
+      <w:r>
+        <w:t xml:space="preserve"> les rouges et les blues</w:t>
       </w:r>
       <w:r>
         <w:t xml:space="preserve"> se </w:t>
@@ -541,17 +541,6 @@
       </w:r>
     </w:p>
     <w:p>
-      <w:pPr>
-        <w:pStyle w:val="Titre1"/>
-      </w:pPr>
-      <w:r>
-        <w:t xml:space="preserve">Configuration </w:t>
-      </w:r>
-      <w:r>
-        <w:t>recommandée</w:t>
-      </w:r>
-    </w:p>
-    <w:p>
       <w:r>
         <w:t xml:space="preserve">Les </w:t>
       </w:r>
@@ -669,89 +658,21 @@
         <w:pStyle w:val="Titre1"/>
       </w:pPr>
       <w:r>
-        <w:t>Configuration de développement</w:t>
-      </w:r>
-    </w:p>
-    <w:p>
-      <w:r>
-        <w:t>Le jeu a étais développer sur la configuration suivante :</w:t>
-      </w:r>
-    </w:p>
-    <w:p>
-      <w:pPr>
-        <w:pStyle w:val="Paragraphedeliste"/>
-        <w:numPr>
-          <w:ilvl w:val="0"/>
-          <w:numId w:val="9"/>
-        </w:numPr>
-        <w:rPr>
-          <w:lang w:val="en-US"/>
-        </w:rPr>
-      </w:pPr>
-      <w:r>
-        <w:rPr>
-          <w:lang w:val="en-US"/>
-        </w:rPr>
-        <w:t>Windows XP (Service Pack 2)</w:t>
-      </w:r>
-    </w:p>
-    <w:p>
-      <w:pPr>
-        <w:pStyle w:val="Paragraphedeliste"/>
-        <w:numPr>
-          <w:ilvl w:val="0"/>
-          <w:numId w:val="9"/>
-        </w:numPr>
-        <w:rPr>
-          <w:lang w:val="en-US"/>
-        </w:rPr>
-      </w:pPr>
-      <w:r>
-        <w:rPr>
-          <w:lang w:val="en-US"/>
-        </w:rPr>
-        <w:t>Intel processeur Core 2 Duo 2.4Gh @E4600</w:t>
-      </w:r>
-    </w:p>
-    <w:p>
-      <w:pPr>
-        <w:pStyle w:val="Paragraphedeliste"/>
-        <w:numPr>
-          <w:ilvl w:val="0"/>
-          <w:numId w:val="9"/>
-        </w:numPr>
-        <w:rPr>
-          <w:lang w:val="en-US"/>
-        </w:rPr>
-      </w:pPr>
-      <w:r>
-        <w:rPr>
-          <w:lang w:val="en-US"/>
-        </w:rPr>
-        <w:t>nVidia GeForce GS 8400 512MB</w:t>
-      </w:r>
-    </w:p>
-    <w:p>
-      <w:pPr>
-        <w:pStyle w:val="Paragraphedeliste"/>
-        <w:numPr>
-          <w:ilvl w:val="0"/>
-          <w:numId w:val="9"/>
-        </w:numPr>
-      </w:pPr>
-      <w:r>
-        <w:t>Ram 1Gb</w:t>
-      </w:r>
-    </w:p>
-    <w:p>
-      <w:pPr>
-        <w:pStyle w:val="Titre1"/>
-      </w:pPr>
-      <w:r>
         <w:t>Touches de contrôle par défaut</w:t>
       </w:r>
     </w:p>
     <w:p>
+      <w:r>
+        <w:t xml:space="preserve">Ces touches peuvent être </w:t>
+      </w:r>
+      <w:r>
+        <w:t>reconfiguré</w:t>
+      </w:r>
+      <w:r>
+        <w:t xml:space="preserve"> dans le menu Option / Configuration des touches</w:t>
+      </w:r>
+    </w:p>
+    <w:p>
       <w:pPr>
         <w:pStyle w:val="Paragraphedeliste"/>
         <w:numPr>
@@ -803,6 +724,18 @@
       </w:r>
       <w:r>
         <w:t xml:space="preserve"> le temps)</w:t>
+      </w:r>
+    </w:p>
+    <w:p>
+      <w:pPr>
+        <w:pStyle w:val="Paragraphedeliste"/>
+        <w:numPr>
+          <w:ilvl w:val="0"/>
+          <w:numId w:val="8"/>
+        </w:numPr>
+      </w:pPr>
+      <w:r>
+        <w:t>Molette de la souris : Changer d’armes</w:t>
       </w:r>
     </w:p>
     <w:p>
@@ -2346,6 +2279,7 @@
   <w:style w:type="paragraph" w:default="1" w:styleId="Normal">
     <w:name w:val="Normal"/>
     <w:qFormat/>
+    <w:rsid w:val="003E7727"/>
   </w:style>
   <w:style w:type="paragraph" w:styleId="Titre1">
     <w:name w:val="heading 1"/>

</xml_diff>